<commit_message>
Added more material/answered questions
Could use some editing still
</commit_message>
<xml_diff>
--- a/ProgressReports/Report 1 Segments/Report_1_Rough_CW.docx
+++ b/ProgressReports/Report 1 Segments/Report_1_Rough_CW.docx
@@ -20,10 +20,7 @@
         <w:ind w:left="360"/>
       </w:pPr>
       <w:r>
-        <w:t xml:space="preserve">About 12,500 </w:t>
-      </w:r>
-      <w:r>
-        <w:t>arm amputations happen every year</w:t>
+        <w:t>About 12,500 arm amputations happen every year</w:t>
       </w:r>
       <w:r>
         <w:t xml:space="preserve">.  </w:t>
@@ -100,8 +97,13 @@
       <w:r>
         <w:t xml:space="preserve">  Other types of prosthetic hands are controlled by </w:t>
       </w:r>
-      <w:r>
-        <w:t>myoelectric hands have existed for the last 5-10 years</w:t>
+      <w:proofErr w:type="spellStart"/>
+      <w:r>
+        <w:t>myoelectric</w:t>
+      </w:r>
+      <w:proofErr w:type="spellEnd"/>
+      <w:r>
+        <w:t xml:space="preserve"> hands have existed for the last 5-10 years</w:t>
       </w:r>
       <w:r>
         <w:t xml:space="preserve">.  These prosthetics are very </w:t>
@@ -111,6 +113,20 @@
       </w:r>
       <w:r>
         <w:t xml:space="preserve"> and heavy.</w:t>
+      </w:r>
+    </w:p>
+    <w:p>
+      <w:pPr>
+        <w:ind w:left="360"/>
+      </w:pPr>
+      <w:r>
+        <w:t xml:space="preserve">This project is designed to overcome limitations from these commercially available prosthetics.  </w:t>
+      </w:r>
+      <w:r>
+        <w:t xml:space="preserve">This project is designed to be 3-D printed to lower both cost and weight.  </w:t>
+      </w:r>
+      <w:r>
+        <w:t>Additionally, the device will be made available for public use as open source, so anyone with a 3-D printer can print out his own device.</w:t>
       </w:r>
     </w:p>
     <w:p/>
@@ -208,10 +224,16 @@
         <w:t xml:space="preserve">The second main </w:t>
       </w:r>
       <w:r>
-        <w:t>set of designs to co</w:t>
+        <w:t xml:space="preserve">category of </w:t>
+      </w:r>
+      <w:r>
+        <w:t>designs to co</w:t>
       </w:r>
       <w:r>
         <w:t>nsider is the granular jamming pads.</w:t>
+      </w:r>
+      <w:r>
+        <w:t xml:space="preserve">  This category is split up into material of the granular material, the housing of the pads, and the layout and control of pads.</w:t>
       </w:r>
     </w:p>
     <w:p>
@@ -219,7 +241,19 @@
         <w:ind w:left="360"/>
       </w:pPr>
       <w:r>
-        <w:t>The first component to consider is what granular material to use in the pads.  Materials to consider are s</w:t>
+        <w:t xml:space="preserve">The first component to consider is what granular material to use in the pads.  Materials </w:t>
+      </w:r>
+      <w:r>
+        <w:t xml:space="preserve">the group </w:t>
+      </w:r>
+      <w:r>
+        <w:t>consider</w:t>
+      </w:r>
+      <w:r>
+        <w:t>ed</w:t>
+      </w:r>
+      <w:r>
+        <w:t xml:space="preserve"> are s</w:t>
       </w:r>
       <w:r>
         <w:t>and</w:t>
@@ -240,108 +274,31 @@
         <w:t>.  All three materials are inexpensive, but each has a drawback.  Sand is heavy, coffee grounds</w:t>
       </w:r>
       <w:r>
-        <w:t xml:space="preserve"> will spoil, and plastic stuffing materials are too large for finger tips. </w:t>
+        <w:t xml:space="preserve"> will spoil, and plastic stuffing materials</w:t>
+      </w:r>
+      <w:r>
+        <w:t xml:space="preserve"> are too large for finger tips.  The team needs to do more investigation into what material to use.</w:t>
       </w:r>
     </w:p>
     <w:p>
       <w:pPr>
         <w:ind w:left="360"/>
       </w:pPr>
-      <w:r>
-        <w:t xml:space="preserve">The next </w:t>
-      </w:r>
-      <w:r>
-        <w:t>component to consider is the h</w:t>
-      </w:r>
-      <w:r>
-        <w:t xml:space="preserve">ousing </w:t>
-      </w:r>
-      <w:r>
-        <w:t>m</w:t>
-      </w:r>
-      <w:r>
-        <w:t>aterial</w:t>
-      </w:r>
-      <w:r>
-        <w:t>.  Materials to consider are b</w:t>
-      </w:r>
-      <w:r>
-        <w:t>alloons</w:t>
-      </w:r>
-      <w:r>
-        <w:t xml:space="preserve"> and s</w:t>
-      </w:r>
-      <w:r>
-        <w:t>ilicone</w:t>
-      </w:r>
-      <w:r>
-        <w:t xml:space="preserve">.  </w:t>
-      </w:r>
-      <w:r>
-        <w:t>Balloons are inexpensive, but are not durable or easy to cut into irregular shapes.  Silicone is more expensive, but more durable and can be cast into any shape desired.</w:t>
-      </w:r>
     </w:p>
     <w:p>
       <w:pPr>
         <w:ind w:left="360"/>
       </w:pPr>
-      <w:r>
-        <w:t xml:space="preserve">The </w:t>
-      </w:r>
-      <w:r>
-        <w:t xml:space="preserve">final component to consider is the layout of the pads.  </w:t>
-      </w:r>
-      <w:r>
-        <w:t xml:space="preserve">The pads could either be interconnected or all attached to the vacuum.  </w:t>
-      </w:r>
-      <w:r>
-        <w:t xml:space="preserve">Additionally the number of pads is a design to consider.  </w:t>
-      </w:r>
-      <w:r>
-        <w:t xml:space="preserve">Pads could either be on only the </w:t>
-      </w:r>
-      <w:r>
-        <w:t>fingertip</w:t>
-      </w:r>
-      <w:r>
-        <w:t xml:space="preserve">, the tip and the base, or the tip, base, and midsection of the fingers.  </w:t>
-      </w:r>
-      <w:r>
-        <w:t>Increasing the number of pads for fingers  increases the ability to grasp, but also increases the complexity of the hand.</w:t>
-      </w:r>
     </w:p>
     <w:p>
       <w:pPr>
-        <w:ind w:left="1080"/>
-      </w:pPr>
-    </w:p>
-    <w:p>
-      <w:pPr>
-        <w:ind w:left="1080"/>
-      </w:pPr>
-    </w:p>
-    <w:p>
-      <w:pPr>
-        <w:ind w:left="1080"/>
-      </w:pPr>
-    </w:p>
-    <w:p/>
-    <w:p>
-      <w:pPr>
-        <w:rPr>
-          <w:b/>
-        </w:rPr>
-      </w:pPr>
-      <w:r>
-        <w:rPr>
-          <w:b/>
-        </w:rPr>
-        <w:t>Comparison of conceptual design</w:t>
-      </w:r>
+        <w:ind w:left="360"/>
+      </w:pPr>
     </w:p>
     <w:tbl>
       <w:tblPr>
-        <w:tblW w:w="11460" w:type="dxa"/>
+        <w:tblpPr w:leftFromText="180" w:rightFromText="180" w:vertAnchor="text" w:horzAnchor="margin" w:tblpY="1220"/>
+        <w:tblW w:w="10275" w:type="dxa"/>
         <w:tblCellMar>
           <w:left w:w="0" w:type="dxa"/>
           <w:right w:w="0" w:type="dxa"/>
@@ -349,11 +306,11 @@
         <w:tblLook w:val="04A0"/>
       </w:tblPr>
       <w:tblGrid>
-        <w:gridCol w:w="2973"/>
+        <w:gridCol w:w="2239"/>
         <w:gridCol w:w="2037"/>
         <w:gridCol w:w="2735"/>
-        <w:gridCol w:w="1938"/>
-        <w:gridCol w:w="1777"/>
+        <w:gridCol w:w="1937"/>
+        <w:gridCol w:w="1327"/>
       </w:tblGrid>
       <w:tr>
         <w:trPr>
@@ -361,7 +318,7 @@
         </w:trPr>
         <w:tc>
           <w:tcPr>
-            <w:tcW w:w="2980" w:type="dxa"/>
+            <w:tcW w:w="2239" w:type="dxa"/>
             <w:tcBorders>
               <w:top w:val="single" w:sz="4" w:space="0" w:color="000000"/>
               <w:left w:val="single" w:sz="4" w:space="0" w:color="000000"/>
@@ -383,13 +340,14 @@
               <w:ind w:left="360"/>
             </w:pPr>
             <w:r>
+              <w:lastRenderedPageBreak/>
               <w:t>Category:</w:t>
             </w:r>
           </w:p>
         </w:tc>
         <w:tc>
           <w:tcPr>
-            <w:tcW w:w="2040" w:type="dxa"/>
+            <w:tcW w:w="2037" w:type="dxa"/>
             <w:tcBorders>
               <w:top w:val="single" w:sz="4" w:space="0" w:color="000000"/>
               <w:left w:val="single" w:sz="4" w:space="0" w:color="000000"/>
@@ -417,7 +375,7 @@
         </w:tc>
         <w:tc>
           <w:tcPr>
-            <w:tcW w:w="2740" w:type="dxa"/>
+            <w:tcW w:w="2735" w:type="dxa"/>
             <w:tcBorders>
               <w:top w:val="single" w:sz="4" w:space="0" w:color="000000"/>
               <w:left w:val="single" w:sz="4" w:space="0" w:color="000000"/>
@@ -445,7 +403,7 @@
         </w:tc>
         <w:tc>
           <w:tcPr>
-            <w:tcW w:w="1940" w:type="dxa"/>
+            <w:tcW w:w="1937" w:type="dxa"/>
             <w:tcBorders>
               <w:top w:val="single" w:sz="4" w:space="0" w:color="000000"/>
               <w:left w:val="single" w:sz="4" w:space="0" w:color="000000"/>
@@ -467,13 +425,13 @@
               <w:ind w:left="360"/>
             </w:pPr>
             <w:r>
-              <w:t>Feasability</w:t>
+              <w:t>Feasibility</w:t>
             </w:r>
           </w:p>
         </w:tc>
         <w:tc>
           <w:tcPr>
-            <w:tcW w:w="1780" w:type="dxa"/>
+            <w:tcW w:w="1327" w:type="dxa"/>
             <w:tcBorders>
               <w:top w:val="single" w:sz="4" w:space="0" w:color="000000"/>
               <w:left w:val="single" w:sz="4" w:space="0" w:color="000000"/>
@@ -506,7 +464,7 @@
         </w:trPr>
         <w:tc>
           <w:tcPr>
-            <w:tcW w:w="2980" w:type="dxa"/>
+            <w:tcW w:w="2239" w:type="dxa"/>
             <w:tcBorders>
               <w:top w:val="single" w:sz="4" w:space="0" w:color="000000"/>
               <w:left w:val="single" w:sz="4" w:space="0" w:color="000000"/>
@@ -534,7 +492,7 @@
         </w:tc>
         <w:tc>
           <w:tcPr>
-            <w:tcW w:w="2040" w:type="dxa"/>
+            <w:tcW w:w="2037" w:type="dxa"/>
             <w:tcBorders>
               <w:top w:val="single" w:sz="4" w:space="0" w:color="000000"/>
               <w:left w:val="single" w:sz="4" w:space="0" w:color="000000"/>
@@ -562,7 +520,7 @@
         </w:tc>
         <w:tc>
           <w:tcPr>
-            <w:tcW w:w="2740" w:type="dxa"/>
+            <w:tcW w:w="2735" w:type="dxa"/>
             <w:tcBorders>
               <w:top w:val="single" w:sz="4" w:space="0" w:color="000000"/>
               <w:left w:val="single" w:sz="4" w:space="0" w:color="000000"/>
@@ -590,7 +548,7 @@
         </w:tc>
         <w:tc>
           <w:tcPr>
-            <w:tcW w:w="1940" w:type="dxa"/>
+            <w:tcW w:w="1937" w:type="dxa"/>
             <w:tcBorders>
               <w:top w:val="single" w:sz="4" w:space="0" w:color="000000"/>
               <w:left w:val="single" w:sz="4" w:space="0" w:color="000000"/>
@@ -618,7 +576,7 @@
         </w:tc>
         <w:tc>
           <w:tcPr>
-            <w:tcW w:w="1780" w:type="dxa"/>
+            <w:tcW w:w="1327" w:type="dxa"/>
             <w:tcBorders>
               <w:top w:val="single" w:sz="4" w:space="0" w:color="000000"/>
               <w:left w:val="single" w:sz="4" w:space="0" w:color="000000"/>
@@ -648,7 +606,7 @@
         </w:trPr>
         <w:tc>
           <w:tcPr>
-            <w:tcW w:w="2980" w:type="dxa"/>
+            <w:tcW w:w="2239" w:type="dxa"/>
             <w:tcBorders>
               <w:top w:val="single" w:sz="4" w:space="0" w:color="000000"/>
               <w:left w:val="single" w:sz="4" w:space="0" w:color="000000"/>
@@ -676,7 +634,7 @@
         </w:tc>
         <w:tc>
           <w:tcPr>
-            <w:tcW w:w="2040" w:type="dxa"/>
+            <w:tcW w:w="2037" w:type="dxa"/>
             <w:tcBorders>
               <w:top w:val="single" w:sz="4" w:space="0" w:color="000000"/>
               <w:left w:val="single" w:sz="4" w:space="0" w:color="000000"/>
@@ -701,7 +659,7 @@
         </w:tc>
         <w:tc>
           <w:tcPr>
-            <w:tcW w:w="2740" w:type="dxa"/>
+            <w:tcW w:w="2735" w:type="dxa"/>
             <w:tcBorders>
               <w:top w:val="single" w:sz="4" w:space="0" w:color="000000"/>
               <w:left w:val="single" w:sz="4" w:space="0" w:color="000000"/>
@@ -726,7 +684,7 @@
         </w:tc>
         <w:tc>
           <w:tcPr>
-            <w:tcW w:w="1940" w:type="dxa"/>
+            <w:tcW w:w="1937" w:type="dxa"/>
             <w:tcBorders>
               <w:top w:val="single" w:sz="4" w:space="0" w:color="000000"/>
               <w:left w:val="single" w:sz="4" w:space="0" w:color="000000"/>
@@ -751,7 +709,7 @@
         </w:tc>
         <w:tc>
           <w:tcPr>
-            <w:tcW w:w="1780" w:type="dxa"/>
+            <w:tcW w:w="1327" w:type="dxa"/>
             <w:tcBorders>
               <w:top w:val="single" w:sz="4" w:space="0" w:color="000000"/>
               <w:left w:val="single" w:sz="4" w:space="0" w:color="000000"/>
@@ -781,7 +739,7 @@
         </w:trPr>
         <w:tc>
           <w:tcPr>
-            <w:tcW w:w="2980" w:type="dxa"/>
+            <w:tcW w:w="2239" w:type="dxa"/>
             <w:tcBorders>
               <w:top w:val="single" w:sz="4" w:space="0" w:color="000000"/>
               <w:left w:val="single" w:sz="4" w:space="0" w:color="000000"/>
@@ -809,7 +767,7 @@
         </w:tc>
         <w:tc>
           <w:tcPr>
-            <w:tcW w:w="2040" w:type="dxa"/>
+            <w:tcW w:w="2037" w:type="dxa"/>
             <w:tcBorders>
               <w:top w:val="single" w:sz="4" w:space="0" w:color="000000"/>
               <w:left w:val="single" w:sz="4" w:space="0" w:color="000000"/>
@@ -837,7 +795,7 @@
         </w:tc>
         <w:tc>
           <w:tcPr>
-            <w:tcW w:w="2740" w:type="dxa"/>
+            <w:tcW w:w="2735" w:type="dxa"/>
             <w:tcBorders>
               <w:top w:val="single" w:sz="4" w:space="0" w:color="000000"/>
               <w:left w:val="single" w:sz="4" w:space="0" w:color="000000"/>
@@ -865,7 +823,7 @@
         </w:tc>
         <w:tc>
           <w:tcPr>
-            <w:tcW w:w="1940" w:type="dxa"/>
+            <w:tcW w:w="1937" w:type="dxa"/>
             <w:tcBorders>
               <w:top w:val="single" w:sz="4" w:space="0" w:color="000000"/>
               <w:left w:val="single" w:sz="4" w:space="0" w:color="000000"/>
@@ -893,7 +851,7 @@
         </w:tc>
         <w:tc>
           <w:tcPr>
-            <w:tcW w:w="1780" w:type="dxa"/>
+            <w:tcW w:w="1327" w:type="dxa"/>
             <w:tcBorders>
               <w:top w:val="single" w:sz="4" w:space="0" w:color="000000"/>
               <w:left w:val="single" w:sz="4" w:space="0" w:color="000000"/>
@@ -926,7 +884,7 @@
         </w:trPr>
         <w:tc>
           <w:tcPr>
-            <w:tcW w:w="2980" w:type="dxa"/>
+            <w:tcW w:w="2239" w:type="dxa"/>
             <w:tcBorders>
               <w:top w:val="single" w:sz="4" w:space="0" w:color="000000"/>
               <w:left w:val="single" w:sz="4" w:space="0" w:color="000000"/>
@@ -954,7 +912,7 @@
         </w:tc>
         <w:tc>
           <w:tcPr>
-            <w:tcW w:w="2040" w:type="dxa"/>
+            <w:tcW w:w="2037" w:type="dxa"/>
             <w:tcBorders>
               <w:top w:val="single" w:sz="4" w:space="0" w:color="000000"/>
               <w:left w:val="single" w:sz="4" w:space="0" w:color="000000"/>
@@ -982,7 +940,7 @@
         </w:tc>
         <w:tc>
           <w:tcPr>
-            <w:tcW w:w="2740" w:type="dxa"/>
+            <w:tcW w:w="2735" w:type="dxa"/>
             <w:tcBorders>
               <w:top w:val="single" w:sz="4" w:space="0" w:color="000000"/>
               <w:left w:val="single" w:sz="4" w:space="0" w:color="000000"/>
@@ -1010,7 +968,7 @@
         </w:tc>
         <w:tc>
           <w:tcPr>
-            <w:tcW w:w="1940" w:type="dxa"/>
+            <w:tcW w:w="1937" w:type="dxa"/>
             <w:tcBorders>
               <w:top w:val="single" w:sz="4" w:space="0" w:color="000000"/>
               <w:left w:val="single" w:sz="4" w:space="0" w:color="000000"/>
@@ -1038,7 +996,7 @@
         </w:tc>
         <w:tc>
           <w:tcPr>
-            <w:tcW w:w="1780" w:type="dxa"/>
+            <w:tcW w:w="1327" w:type="dxa"/>
             <w:tcBorders>
               <w:top w:val="single" w:sz="4" w:space="0" w:color="000000"/>
               <w:left w:val="single" w:sz="4" w:space="0" w:color="000000"/>
@@ -1066,1655 +1024,124 @@
         </w:tc>
       </w:tr>
     </w:tbl>
-    <w:p/>
-    <w:tbl>
-      <w:tblPr>
-        <w:tblW w:w="11420" w:type="dxa"/>
-        <w:tblCellMar>
-          <w:left w:w="0" w:type="dxa"/>
-          <w:right w:w="0" w:type="dxa"/>
-        </w:tblCellMar>
-        <w:tblLook w:val="04A0"/>
-      </w:tblPr>
-      <w:tblGrid>
-        <w:gridCol w:w="2920"/>
-        <w:gridCol w:w="2040"/>
-        <w:gridCol w:w="2740"/>
-        <w:gridCol w:w="1940"/>
-        <w:gridCol w:w="1780"/>
-      </w:tblGrid>
-      <w:tr>
-        <w:tc>
-          <w:tcPr>
-            <w:tcW w:w="2920" w:type="dxa"/>
-            <w:tcBorders>
-              <w:top w:val="single" w:sz="4" w:space="0" w:color="000000"/>
-              <w:left w:val="single" w:sz="4" w:space="0" w:color="000000"/>
-              <w:bottom w:val="single" w:sz="4" w:space="0" w:color="000000"/>
-              <w:right w:val="single" w:sz="4" w:space="0" w:color="000000"/>
-            </w:tcBorders>
-            <w:shd w:val="clear" w:color="auto" w:fill="C5D9F1"/>
-            <w:tcMar>
-              <w:top w:w="15" w:type="dxa"/>
-              <w:left w:w="15" w:type="dxa"/>
-              <w:bottom w:w="0" w:type="dxa"/>
-              <w:right w:w="15" w:type="dxa"/>
-            </w:tcMar>
-            <w:vAlign w:val="bottom"/>
-            <w:hideMark/>
-          </w:tcPr>
-          <w:p>
-            <w:pPr>
-              <w:ind w:left="360"/>
-            </w:pPr>
-            <w:r>
-              <w:t>Category:</w:t>
-            </w:r>
-          </w:p>
-        </w:tc>
-        <w:tc>
-          <w:tcPr>
-            <w:tcW w:w="2040" w:type="dxa"/>
-            <w:tcBorders>
-              <w:top w:val="single" w:sz="4" w:space="0" w:color="000000"/>
-              <w:left w:val="single" w:sz="4" w:space="0" w:color="000000"/>
-              <w:bottom w:val="single" w:sz="4" w:space="0" w:color="000000"/>
-              <w:right w:val="single" w:sz="4" w:space="0" w:color="000000"/>
-            </w:tcBorders>
-            <w:shd w:val="clear" w:color="auto" w:fill="C5D9F1"/>
-            <w:tcMar>
-              <w:top w:w="15" w:type="dxa"/>
-              <w:left w:w="15" w:type="dxa"/>
-              <w:bottom w:w="0" w:type="dxa"/>
-              <w:right w:w="15" w:type="dxa"/>
-            </w:tcMar>
-            <w:vAlign w:val="bottom"/>
-            <w:hideMark/>
-          </w:tcPr>
-          <w:p>
-            <w:pPr>
-              <w:ind w:left="360"/>
-            </w:pPr>
-            <w:r>
-              <w:t>Simplicity</w:t>
-            </w:r>
-          </w:p>
-        </w:tc>
-        <w:tc>
-          <w:tcPr>
-            <w:tcW w:w="2740" w:type="dxa"/>
-            <w:tcBorders>
-              <w:top w:val="single" w:sz="4" w:space="0" w:color="000000"/>
-              <w:left w:val="single" w:sz="4" w:space="0" w:color="000000"/>
-              <w:bottom w:val="single" w:sz="4" w:space="0" w:color="000000"/>
-              <w:right w:val="single" w:sz="4" w:space="0" w:color="000000"/>
-            </w:tcBorders>
-            <w:shd w:val="clear" w:color="auto" w:fill="C5D9F1"/>
-            <w:tcMar>
-              <w:top w:w="15" w:type="dxa"/>
-              <w:left w:w="15" w:type="dxa"/>
-              <w:bottom w:w="0" w:type="dxa"/>
-              <w:right w:w="15" w:type="dxa"/>
-            </w:tcMar>
-            <w:vAlign w:val="bottom"/>
-            <w:hideMark/>
-          </w:tcPr>
-          <w:p>
-            <w:pPr>
-              <w:ind w:left="360"/>
-            </w:pPr>
-            <w:r>
-              <w:t>Affordability</w:t>
-            </w:r>
-          </w:p>
-        </w:tc>
-        <w:tc>
-          <w:tcPr>
-            <w:tcW w:w="1940" w:type="dxa"/>
-            <w:tcBorders>
-              <w:top w:val="single" w:sz="4" w:space="0" w:color="000000"/>
-              <w:left w:val="single" w:sz="4" w:space="0" w:color="000000"/>
-              <w:bottom w:val="single" w:sz="4" w:space="0" w:color="000000"/>
-              <w:right w:val="single" w:sz="4" w:space="0" w:color="000000"/>
-            </w:tcBorders>
-            <w:shd w:val="clear" w:color="auto" w:fill="C5D9F1"/>
-            <w:tcMar>
-              <w:top w:w="15" w:type="dxa"/>
-              <w:left w:w="15" w:type="dxa"/>
-              <w:bottom w:w="0" w:type="dxa"/>
-              <w:right w:w="15" w:type="dxa"/>
-            </w:tcMar>
-            <w:vAlign w:val="bottom"/>
-            <w:hideMark/>
-          </w:tcPr>
-          <w:p>
-            <w:pPr>
-              <w:ind w:left="360"/>
-            </w:pPr>
-            <w:r>
-              <w:t>Feasability</w:t>
-            </w:r>
-          </w:p>
-        </w:tc>
-        <w:tc>
-          <w:tcPr>
-            <w:tcW w:w="1780" w:type="dxa"/>
-            <w:tcBorders>
-              <w:top w:val="single" w:sz="4" w:space="0" w:color="000000"/>
-              <w:left w:val="single" w:sz="4" w:space="0" w:color="000000"/>
-              <w:bottom w:val="single" w:sz="4" w:space="0" w:color="000000"/>
-              <w:right w:val="single" w:sz="4" w:space="0" w:color="000000"/>
-            </w:tcBorders>
-            <w:shd w:val="clear" w:color="auto" w:fill="DCE6F1"/>
-            <w:tcMar>
-              <w:top w:w="15" w:type="dxa"/>
-              <w:left w:w="15" w:type="dxa"/>
-              <w:bottom w:w="0" w:type="dxa"/>
-              <w:right w:w="15" w:type="dxa"/>
-            </w:tcMar>
-            <w:vAlign w:val="bottom"/>
-            <w:hideMark/>
-          </w:tcPr>
-          <w:p>
-            <w:pPr>
-              <w:ind w:left="360"/>
-            </w:pPr>
-            <w:r>
-              <w:t>Totals:</w:t>
-            </w:r>
-          </w:p>
-        </w:tc>
-      </w:tr>
-      <w:tr>
-        <w:trPr>
-          <w:trHeight w:val="585"/>
-        </w:trPr>
-        <w:tc>
-          <w:tcPr>
-            <w:tcW w:w="2920" w:type="dxa"/>
-            <w:tcBorders>
-              <w:top w:val="single" w:sz="4" w:space="0" w:color="000000"/>
-              <w:left w:val="single" w:sz="4" w:space="0" w:color="000000"/>
-              <w:bottom w:val="single" w:sz="4" w:space="0" w:color="000000"/>
-              <w:right w:val="single" w:sz="4" w:space="0" w:color="000000"/>
-            </w:tcBorders>
-            <w:shd w:val="clear" w:color="auto" w:fill="8DB4E2"/>
-            <w:tcMar>
-              <w:top w:w="15" w:type="dxa"/>
-              <w:left w:w="15" w:type="dxa"/>
-              <w:bottom w:w="0" w:type="dxa"/>
-              <w:right w:w="15" w:type="dxa"/>
-            </w:tcMar>
-            <w:vAlign w:val="bottom"/>
-            <w:hideMark/>
-          </w:tcPr>
-          <w:p>
-            <w:pPr>
-              <w:ind w:left="360"/>
-            </w:pPr>
-            <w:r>
-              <w:t>Category Weight:</w:t>
-            </w:r>
-          </w:p>
-        </w:tc>
-        <w:tc>
-          <w:tcPr>
-            <w:tcW w:w="2040" w:type="dxa"/>
-            <w:tcBorders>
-              <w:top w:val="single" w:sz="4" w:space="0" w:color="000000"/>
-              <w:left w:val="single" w:sz="4" w:space="0" w:color="000000"/>
-              <w:bottom w:val="single" w:sz="4" w:space="0" w:color="000000"/>
-              <w:right w:val="single" w:sz="4" w:space="0" w:color="000000"/>
-            </w:tcBorders>
-            <w:shd w:val="clear" w:color="auto" w:fill="8DB4E2"/>
-            <w:tcMar>
-              <w:top w:w="15" w:type="dxa"/>
-              <w:left w:w="15" w:type="dxa"/>
-              <w:bottom w:w="0" w:type="dxa"/>
-              <w:right w:w="15" w:type="dxa"/>
-            </w:tcMar>
-            <w:vAlign w:val="bottom"/>
-            <w:hideMark/>
-          </w:tcPr>
-          <w:p>
-            <w:pPr>
-              <w:ind w:left="360"/>
-            </w:pPr>
-            <w:r>
-              <w:t>10</w:t>
-            </w:r>
-          </w:p>
-        </w:tc>
-        <w:tc>
-          <w:tcPr>
-            <w:tcW w:w="2740" w:type="dxa"/>
-            <w:tcBorders>
-              <w:top w:val="single" w:sz="4" w:space="0" w:color="000000"/>
-              <w:left w:val="single" w:sz="4" w:space="0" w:color="000000"/>
-              <w:bottom w:val="single" w:sz="4" w:space="0" w:color="000000"/>
-              <w:right w:val="single" w:sz="4" w:space="0" w:color="000000"/>
-            </w:tcBorders>
-            <w:shd w:val="clear" w:color="auto" w:fill="8DB4E2"/>
-            <w:tcMar>
-              <w:top w:w="15" w:type="dxa"/>
-              <w:left w:w="15" w:type="dxa"/>
-              <w:bottom w:w="0" w:type="dxa"/>
-              <w:right w:w="15" w:type="dxa"/>
-            </w:tcMar>
-            <w:vAlign w:val="bottom"/>
-            <w:hideMark/>
-          </w:tcPr>
-          <w:p>
-            <w:pPr>
-              <w:ind w:left="360"/>
-            </w:pPr>
-            <w:r>
-              <w:t>8</w:t>
-            </w:r>
-          </w:p>
-        </w:tc>
-        <w:tc>
-          <w:tcPr>
-            <w:tcW w:w="1940" w:type="dxa"/>
-            <w:tcBorders>
-              <w:top w:val="single" w:sz="4" w:space="0" w:color="000000"/>
-              <w:left w:val="single" w:sz="4" w:space="0" w:color="000000"/>
-              <w:bottom w:val="single" w:sz="4" w:space="0" w:color="000000"/>
-              <w:right w:val="single" w:sz="4" w:space="0" w:color="000000"/>
-            </w:tcBorders>
-            <w:shd w:val="clear" w:color="auto" w:fill="8DB4E2"/>
-            <w:tcMar>
-              <w:top w:w="15" w:type="dxa"/>
-              <w:left w:w="15" w:type="dxa"/>
-              <w:bottom w:w="0" w:type="dxa"/>
-              <w:right w:w="15" w:type="dxa"/>
-            </w:tcMar>
-            <w:vAlign w:val="bottom"/>
-            <w:hideMark/>
-          </w:tcPr>
-          <w:p>
-            <w:pPr>
-              <w:ind w:left="360"/>
-            </w:pPr>
-            <w:r>
-              <w:t>9</w:t>
-            </w:r>
-          </w:p>
-        </w:tc>
-        <w:tc>
-          <w:tcPr>
-            <w:tcW w:w="1780" w:type="dxa"/>
-            <w:tcBorders>
-              <w:top w:val="single" w:sz="4" w:space="0" w:color="000000"/>
-              <w:left w:val="single" w:sz="4" w:space="0" w:color="000000"/>
-              <w:bottom w:val="single" w:sz="4" w:space="0" w:color="000000"/>
-              <w:right w:val="single" w:sz="4" w:space="0" w:color="000000"/>
-            </w:tcBorders>
-            <w:shd w:val="clear" w:color="auto" w:fill="DCE6F1"/>
-            <w:tcMar>
-              <w:top w:w="15" w:type="dxa"/>
-              <w:left w:w="15" w:type="dxa"/>
-              <w:bottom w:w="0" w:type="dxa"/>
-              <w:right w:w="15" w:type="dxa"/>
-            </w:tcMar>
-            <w:vAlign w:val="bottom"/>
-            <w:hideMark/>
-          </w:tcPr>
-          <w:p>
-            <w:pPr>
-              <w:ind w:left="360"/>
-            </w:pPr>
-          </w:p>
-        </w:tc>
-      </w:tr>
-      <w:tr>
-        <w:trPr>
-          <w:trHeight w:val="495"/>
-        </w:trPr>
-        <w:tc>
-          <w:tcPr>
-            <w:tcW w:w="2920" w:type="dxa"/>
-            <w:tcBorders>
-              <w:top w:val="single" w:sz="4" w:space="0" w:color="000000"/>
-              <w:left w:val="single" w:sz="4" w:space="0" w:color="000000"/>
-              <w:bottom w:val="single" w:sz="4" w:space="0" w:color="000000"/>
-              <w:right w:val="single" w:sz="4" w:space="0" w:color="000000"/>
-            </w:tcBorders>
-            <w:shd w:val="clear" w:color="auto" w:fill="DCE6F1"/>
-            <w:tcMar>
-              <w:top w:w="15" w:type="dxa"/>
-              <w:left w:w="15" w:type="dxa"/>
-              <w:bottom w:w="0" w:type="dxa"/>
-              <w:right w:w="15" w:type="dxa"/>
-            </w:tcMar>
-            <w:vAlign w:val="bottom"/>
-            <w:hideMark/>
-          </w:tcPr>
-          <w:p>
-            <w:pPr>
-              <w:ind w:left="360"/>
-            </w:pPr>
-            <w:r>
-              <w:t>Item:</w:t>
-            </w:r>
-          </w:p>
-        </w:tc>
-        <w:tc>
-          <w:tcPr>
-            <w:tcW w:w="2040" w:type="dxa"/>
-            <w:tcBorders>
-              <w:top w:val="single" w:sz="4" w:space="0" w:color="000000"/>
-              <w:left w:val="single" w:sz="4" w:space="0" w:color="000000"/>
-              <w:bottom w:val="single" w:sz="4" w:space="0" w:color="000000"/>
-              <w:right w:val="single" w:sz="4" w:space="0" w:color="000000"/>
-            </w:tcBorders>
-            <w:shd w:val="clear" w:color="auto" w:fill="auto"/>
-            <w:tcMar>
-              <w:top w:w="15" w:type="dxa"/>
-              <w:left w:w="15" w:type="dxa"/>
-              <w:bottom w:w="0" w:type="dxa"/>
-              <w:right w:w="15" w:type="dxa"/>
-            </w:tcMar>
-            <w:vAlign w:val="bottom"/>
-            <w:hideMark/>
-          </w:tcPr>
-          <w:p>
-            <w:pPr>
-              <w:ind w:left="360"/>
-            </w:pPr>
-          </w:p>
-        </w:tc>
-        <w:tc>
-          <w:tcPr>
-            <w:tcW w:w="2740" w:type="dxa"/>
-            <w:tcBorders>
-              <w:top w:val="single" w:sz="4" w:space="0" w:color="000000"/>
-              <w:left w:val="single" w:sz="4" w:space="0" w:color="000000"/>
-              <w:bottom w:val="single" w:sz="4" w:space="0" w:color="000000"/>
-              <w:right w:val="single" w:sz="4" w:space="0" w:color="000000"/>
-            </w:tcBorders>
-            <w:shd w:val="clear" w:color="auto" w:fill="auto"/>
-            <w:tcMar>
-              <w:top w:w="15" w:type="dxa"/>
-              <w:left w:w="15" w:type="dxa"/>
-              <w:bottom w:w="0" w:type="dxa"/>
-              <w:right w:w="15" w:type="dxa"/>
-            </w:tcMar>
-            <w:vAlign w:val="bottom"/>
-            <w:hideMark/>
-          </w:tcPr>
-          <w:p>
-            <w:pPr>
-              <w:ind w:left="360"/>
-            </w:pPr>
-          </w:p>
-        </w:tc>
-        <w:tc>
-          <w:tcPr>
-            <w:tcW w:w="1940" w:type="dxa"/>
-            <w:tcBorders>
-              <w:top w:val="single" w:sz="4" w:space="0" w:color="000000"/>
-              <w:left w:val="single" w:sz="4" w:space="0" w:color="000000"/>
-              <w:bottom w:val="single" w:sz="4" w:space="0" w:color="000000"/>
-              <w:right w:val="single" w:sz="4" w:space="0" w:color="000000"/>
-            </w:tcBorders>
-            <w:shd w:val="clear" w:color="auto" w:fill="auto"/>
-            <w:tcMar>
-              <w:top w:w="15" w:type="dxa"/>
-              <w:left w:w="15" w:type="dxa"/>
-              <w:bottom w:w="0" w:type="dxa"/>
-              <w:right w:w="15" w:type="dxa"/>
-            </w:tcMar>
-            <w:vAlign w:val="bottom"/>
-            <w:hideMark/>
-          </w:tcPr>
-          <w:p>
-            <w:pPr>
-              <w:ind w:left="360"/>
-            </w:pPr>
-          </w:p>
-        </w:tc>
-        <w:tc>
-          <w:tcPr>
-            <w:tcW w:w="1780" w:type="dxa"/>
-            <w:tcBorders>
-              <w:top w:val="single" w:sz="4" w:space="0" w:color="000000"/>
-              <w:left w:val="single" w:sz="4" w:space="0" w:color="000000"/>
-              <w:bottom w:val="single" w:sz="4" w:space="0" w:color="000000"/>
-              <w:right w:val="single" w:sz="4" w:space="0" w:color="000000"/>
-            </w:tcBorders>
-            <w:shd w:val="clear" w:color="auto" w:fill="DCE6F1"/>
-            <w:tcMar>
-              <w:top w:w="15" w:type="dxa"/>
-              <w:left w:w="15" w:type="dxa"/>
-              <w:bottom w:w="0" w:type="dxa"/>
-              <w:right w:w="15" w:type="dxa"/>
-            </w:tcMar>
-            <w:vAlign w:val="bottom"/>
-            <w:hideMark/>
-          </w:tcPr>
-          <w:p>
-            <w:pPr>
-              <w:ind w:left="360"/>
-            </w:pPr>
-          </w:p>
-        </w:tc>
-      </w:tr>
-      <w:tr>
-        <w:trPr>
-          <w:trHeight w:val="495"/>
-        </w:trPr>
-        <w:tc>
-          <w:tcPr>
-            <w:tcW w:w="2920" w:type="dxa"/>
-            <w:tcBorders>
-              <w:top w:val="single" w:sz="4" w:space="0" w:color="000000"/>
-              <w:left w:val="single" w:sz="4" w:space="0" w:color="000000"/>
-              <w:bottom w:val="single" w:sz="4" w:space="0" w:color="000000"/>
-              <w:right w:val="single" w:sz="4" w:space="0" w:color="000000"/>
-            </w:tcBorders>
-            <w:shd w:val="clear" w:color="auto" w:fill="92D050"/>
-            <w:tcMar>
-              <w:top w:w="15" w:type="dxa"/>
-              <w:left w:w="15" w:type="dxa"/>
-              <w:bottom w:w="0" w:type="dxa"/>
-              <w:right w:w="15" w:type="dxa"/>
-            </w:tcMar>
-            <w:vAlign w:val="bottom"/>
-            <w:hideMark/>
-          </w:tcPr>
-          <w:p>
-            <w:pPr>
-              <w:ind w:left="360"/>
-            </w:pPr>
-            <w:r>
-              <w:t>Interconnected</w:t>
-            </w:r>
-          </w:p>
-        </w:tc>
-        <w:tc>
-          <w:tcPr>
-            <w:tcW w:w="2040" w:type="dxa"/>
-            <w:tcBorders>
-              <w:top w:val="single" w:sz="4" w:space="0" w:color="000000"/>
-              <w:left w:val="single" w:sz="4" w:space="0" w:color="000000"/>
-              <w:bottom w:val="single" w:sz="4" w:space="0" w:color="000000"/>
-              <w:right w:val="single" w:sz="4" w:space="0" w:color="000000"/>
-            </w:tcBorders>
-            <w:shd w:val="clear" w:color="auto" w:fill="92D050"/>
-            <w:tcMar>
-              <w:top w:w="15" w:type="dxa"/>
-              <w:left w:w="15" w:type="dxa"/>
-              <w:bottom w:w="0" w:type="dxa"/>
-              <w:right w:w="15" w:type="dxa"/>
-            </w:tcMar>
-            <w:vAlign w:val="bottom"/>
-            <w:hideMark/>
-          </w:tcPr>
-          <w:p>
-            <w:pPr>
-              <w:ind w:left="360"/>
-            </w:pPr>
-            <w:r>
-              <w:t>9</w:t>
-            </w:r>
-          </w:p>
-        </w:tc>
-        <w:tc>
-          <w:tcPr>
-            <w:tcW w:w="2740" w:type="dxa"/>
-            <w:tcBorders>
-              <w:top w:val="single" w:sz="4" w:space="0" w:color="000000"/>
-              <w:left w:val="single" w:sz="4" w:space="0" w:color="000000"/>
-              <w:bottom w:val="single" w:sz="4" w:space="0" w:color="000000"/>
-              <w:right w:val="single" w:sz="4" w:space="0" w:color="000000"/>
-            </w:tcBorders>
-            <w:shd w:val="clear" w:color="auto" w:fill="92D050"/>
-            <w:tcMar>
-              <w:top w:w="15" w:type="dxa"/>
-              <w:left w:w="15" w:type="dxa"/>
-              <w:bottom w:w="0" w:type="dxa"/>
-              <w:right w:w="15" w:type="dxa"/>
-            </w:tcMar>
-            <w:vAlign w:val="bottom"/>
-            <w:hideMark/>
-          </w:tcPr>
-          <w:p>
-            <w:pPr>
-              <w:ind w:left="360"/>
-            </w:pPr>
-            <w:r>
-              <w:t>8</w:t>
-            </w:r>
-          </w:p>
-        </w:tc>
-        <w:tc>
-          <w:tcPr>
-            <w:tcW w:w="1940" w:type="dxa"/>
-            <w:tcBorders>
-              <w:top w:val="single" w:sz="4" w:space="0" w:color="000000"/>
-              <w:left w:val="single" w:sz="4" w:space="0" w:color="000000"/>
-              <w:bottom w:val="single" w:sz="4" w:space="0" w:color="000000"/>
-              <w:right w:val="single" w:sz="4" w:space="0" w:color="000000"/>
-            </w:tcBorders>
-            <w:shd w:val="clear" w:color="auto" w:fill="92D050"/>
-            <w:tcMar>
-              <w:top w:w="15" w:type="dxa"/>
-              <w:left w:w="15" w:type="dxa"/>
-              <w:bottom w:w="0" w:type="dxa"/>
-              <w:right w:w="15" w:type="dxa"/>
-            </w:tcMar>
-            <w:vAlign w:val="bottom"/>
-            <w:hideMark/>
-          </w:tcPr>
-          <w:p>
-            <w:pPr>
-              <w:ind w:left="360"/>
-            </w:pPr>
-            <w:r>
-              <w:t>7</w:t>
-            </w:r>
-          </w:p>
-        </w:tc>
-        <w:tc>
-          <w:tcPr>
-            <w:tcW w:w="1780" w:type="dxa"/>
-            <w:tcBorders>
-              <w:top w:val="single" w:sz="4" w:space="0" w:color="000000"/>
-              <w:left w:val="single" w:sz="4" w:space="0" w:color="000000"/>
-              <w:bottom w:val="single" w:sz="4" w:space="0" w:color="000000"/>
-              <w:right w:val="single" w:sz="4" w:space="0" w:color="000000"/>
-            </w:tcBorders>
-            <w:shd w:val="clear" w:color="auto" w:fill="92D050"/>
-            <w:tcMar>
-              <w:top w:w="15" w:type="dxa"/>
-              <w:left w:w="15" w:type="dxa"/>
-              <w:bottom w:w="0" w:type="dxa"/>
-              <w:right w:w="15" w:type="dxa"/>
-            </w:tcMar>
-            <w:vAlign w:val="bottom"/>
-            <w:hideMark/>
-          </w:tcPr>
-          <w:p>
-            <w:pPr>
-              <w:ind w:left="360"/>
-            </w:pPr>
-            <w:r>
-              <w:t>217</w:t>
-            </w:r>
-          </w:p>
-        </w:tc>
-      </w:tr>
-      <w:tr>
-        <w:trPr>
-          <w:trHeight w:val="495"/>
-        </w:trPr>
-        <w:tc>
-          <w:tcPr>
-            <w:tcW w:w="2920" w:type="dxa"/>
-            <w:tcBorders>
-              <w:top w:val="single" w:sz="4" w:space="0" w:color="000000"/>
-              <w:left w:val="single" w:sz="4" w:space="0" w:color="000000"/>
-              <w:bottom w:val="single" w:sz="4" w:space="0" w:color="000000"/>
-              <w:right w:val="single" w:sz="4" w:space="0" w:color="000000"/>
-            </w:tcBorders>
-            <w:shd w:val="clear" w:color="auto" w:fill="DCE6F1"/>
-            <w:tcMar>
-              <w:top w:w="15" w:type="dxa"/>
-              <w:left w:w="15" w:type="dxa"/>
-              <w:bottom w:w="0" w:type="dxa"/>
-              <w:right w:w="15" w:type="dxa"/>
-            </w:tcMar>
-            <w:vAlign w:val="bottom"/>
-            <w:hideMark/>
-          </w:tcPr>
-          <w:p>
-            <w:pPr>
-              <w:ind w:left="360"/>
-            </w:pPr>
-            <w:r>
-              <w:t>Individual</w:t>
-            </w:r>
-          </w:p>
-        </w:tc>
-        <w:tc>
-          <w:tcPr>
-            <w:tcW w:w="2040" w:type="dxa"/>
-            <w:tcBorders>
-              <w:top w:val="single" w:sz="4" w:space="0" w:color="000000"/>
-              <w:left w:val="single" w:sz="4" w:space="0" w:color="000000"/>
-              <w:bottom w:val="single" w:sz="4" w:space="0" w:color="000000"/>
-              <w:right w:val="single" w:sz="4" w:space="0" w:color="000000"/>
-            </w:tcBorders>
-            <w:shd w:val="clear" w:color="auto" w:fill="auto"/>
-            <w:tcMar>
-              <w:top w:w="15" w:type="dxa"/>
-              <w:left w:w="15" w:type="dxa"/>
-              <w:bottom w:w="0" w:type="dxa"/>
-              <w:right w:w="15" w:type="dxa"/>
-            </w:tcMar>
-            <w:vAlign w:val="bottom"/>
-            <w:hideMark/>
-          </w:tcPr>
-          <w:p>
-            <w:pPr>
-              <w:ind w:left="360"/>
-            </w:pPr>
-            <w:r>
-              <w:t>5</w:t>
-            </w:r>
-          </w:p>
-        </w:tc>
-        <w:tc>
-          <w:tcPr>
-            <w:tcW w:w="2740" w:type="dxa"/>
-            <w:tcBorders>
-              <w:top w:val="single" w:sz="4" w:space="0" w:color="000000"/>
-              <w:left w:val="single" w:sz="4" w:space="0" w:color="000000"/>
-              <w:bottom w:val="single" w:sz="4" w:space="0" w:color="000000"/>
-              <w:right w:val="single" w:sz="4" w:space="0" w:color="000000"/>
-            </w:tcBorders>
-            <w:shd w:val="clear" w:color="auto" w:fill="auto"/>
-            <w:tcMar>
-              <w:top w:w="15" w:type="dxa"/>
-              <w:left w:w="15" w:type="dxa"/>
-              <w:bottom w:w="0" w:type="dxa"/>
-              <w:right w:w="15" w:type="dxa"/>
-            </w:tcMar>
-            <w:vAlign w:val="bottom"/>
-            <w:hideMark/>
-          </w:tcPr>
-          <w:p>
-            <w:pPr>
-              <w:ind w:left="360"/>
-            </w:pPr>
-            <w:r>
-              <w:t>6</w:t>
-            </w:r>
-          </w:p>
-        </w:tc>
-        <w:tc>
-          <w:tcPr>
-            <w:tcW w:w="1940" w:type="dxa"/>
-            <w:tcBorders>
-              <w:top w:val="single" w:sz="4" w:space="0" w:color="000000"/>
-              <w:left w:val="single" w:sz="4" w:space="0" w:color="000000"/>
-              <w:bottom w:val="single" w:sz="4" w:space="0" w:color="000000"/>
-              <w:right w:val="single" w:sz="4" w:space="0" w:color="000000"/>
-            </w:tcBorders>
-            <w:shd w:val="clear" w:color="auto" w:fill="auto"/>
-            <w:tcMar>
-              <w:top w:w="15" w:type="dxa"/>
-              <w:left w:w="15" w:type="dxa"/>
-              <w:bottom w:w="0" w:type="dxa"/>
-              <w:right w:w="15" w:type="dxa"/>
-            </w:tcMar>
-            <w:vAlign w:val="bottom"/>
-            <w:hideMark/>
-          </w:tcPr>
-          <w:p>
-            <w:pPr>
-              <w:ind w:left="360"/>
-            </w:pPr>
-            <w:r>
-              <w:t>3</w:t>
-            </w:r>
-          </w:p>
-        </w:tc>
-        <w:tc>
-          <w:tcPr>
-            <w:tcW w:w="1780" w:type="dxa"/>
-            <w:tcBorders>
-              <w:top w:val="single" w:sz="4" w:space="0" w:color="000000"/>
-              <w:left w:val="single" w:sz="4" w:space="0" w:color="000000"/>
-              <w:bottom w:val="single" w:sz="4" w:space="0" w:color="000000"/>
-              <w:right w:val="single" w:sz="4" w:space="0" w:color="000000"/>
-            </w:tcBorders>
-            <w:shd w:val="clear" w:color="auto" w:fill="DCE6F1"/>
-            <w:tcMar>
-              <w:top w:w="15" w:type="dxa"/>
-              <w:left w:w="15" w:type="dxa"/>
-              <w:bottom w:w="0" w:type="dxa"/>
-              <w:right w:w="15" w:type="dxa"/>
-            </w:tcMar>
-            <w:vAlign w:val="bottom"/>
-            <w:hideMark/>
-          </w:tcPr>
-          <w:p>
-            <w:pPr>
-              <w:ind w:left="360"/>
-            </w:pPr>
-            <w:r>
-              <w:t>125</w:t>
-            </w:r>
-          </w:p>
-        </w:tc>
-      </w:tr>
-    </w:tbl>
-    <w:p/>
-    <w:tbl>
-      <w:tblPr>
-        <w:tblW w:w="11460" w:type="dxa"/>
-        <w:tblCellMar>
-          <w:left w:w="0" w:type="dxa"/>
-          <w:right w:w="0" w:type="dxa"/>
-        </w:tblCellMar>
-        <w:tblLook w:val="04A0"/>
-      </w:tblPr>
-      <w:tblGrid>
-        <w:gridCol w:w="2973"/>
-        <w:gridCol w:w="2037"/>
-        <w:gridCol w:w="2735"/>
-        <w:gridCol w:w="1938"/>
-        <w:gridCol w:w="1777"/>
-      </w:tblGrid>
-      <w:tr>
-        <w:trPr>
-          <w:trHeight w:val="495"/>
-        </w:trPr>
-        <w:tc>
-          <w:tcPr>
-            <w:tcW w:w="2980" w:type="dxa"/>
-            <w:tcBorders>
-              <w:top w:val="single" w:sz="4" w:space="0" w:color="000000"/>
-              <w:left w:val="single" w:sz="4" w:space="0" w:color="000000"/>
-              <w:bottom w:val="single" w:sz="4" w:space="0" w:color="000000"/>
-              <w:right w:val="single" w:sz="4" w:space="0" w:color="000000"/>
-            </w:tcBorders>
-            <w:shd w:val="clear" w:color="auto" w:fill="C5D9F1"/>
-            <w:tcMar>
-              <w:top w:w="15" w:type="dxa"/>
-              <w:left w:w="15" w:type="dxa"/>
-              <w:bottom w:w="0" w:type="dxa"/>
-              <w:right w:w="15" w:type="dxa"/>
-            </w:tcMar>
-            <w:vAlign w:val="bottom"/>
-            <w:hideMark/>
-          </w:tcPr>
-          <w:p>
-            <w:pPr>
-              <w:ind w:left="360"/>
-            </w:pPr>
-            <w:r>
-              <w:t>Category:</w:t>
-            </w:r>
-          </w:p>
-        </w:tc>
-        <w:tc>
-          <w:tcPr>
-            <w:tcW w:w="2040" w:type="dxa"/>
-            <w:tcBorders>
-              <w:top w:val="single" w:sz="4" w:space="0" w:color="000000"/>
-              <w:left w:val="single" w:sz="4" w:space="0" w:color="000000"/>
-              <w:bottom w:val="single" w:sz="4" w:space="0" w:color="000000"/>
-              <w:right w:val="single" w:sz="4" w:space="0" w:color="000000"/>
-            </w:tcBorders>
-            <w:shd w:val="clear" w:color="auto" w:fill="C5D9F1"/>
-            <w:tcMar>
-              <w:top w:w="15" w:type="dxa"/>
-              <w:left w:w="15" w:type="dxa"/>
-              <w:bottom w:w="0" w:type="dxa"/>
-              <w:right w:w="15" w:type="dxa"/>
-            </w:tcMar>
-            <w:vAlign w:val="bottom"/>
-            <w:hideMark/>
-          </w:tcPr>
-          <w:p>
-            <w:pPr>
-              <w:ind w:left="360"/>
-            </w:pPr>
-            <w:r>
-              <w:t>Simplicity</w:t>
-            </w:r>
-          </w:p>
-        </w:tc>
-        <w:tc>
-          <w:tcPr>
-            <w:tcW w:w="2740" w:type="dxa"/>
-            <w:tcBorders>
-              <w:top w:val="single" w:sz="4" w:space="0" w:color="000000"/>
-              <w:left w:val="single" w:sz="4" w:space="0" w:color="000000"/>
-              <w:bottom w:val="single" w:sz="4" w:space="0" w:color="000000"/>
-              <w:right w:val="single" w:sz="4" w:space="0" w:color="000000"/>
-            </w:tcBorders>
-            <w:shd w:val="clear" w:color="auto" w:fill="C5D9F1"/>
-            <w:tcMar>
-              <w:top w:w="15" w:type="dxa"/>
-              <w:left w:w="15" w:type="dxa"/>
-              <w:bottom w:w="0" w:type="dxa"/>
-              <w:right w:w="15" w:type="dxa"/>
-            </w:tcMar>
-            <w:vAlign w:val="bottom"/>
-            <w:hideMark/>
-          </w:tcPr>
-          <w:p>
-            <w:pPr>
-              <w:ind w:left="360"/>
-            </w:pPr>
-            <w:r>
-              <w:t>Performance</w:t>
-            </w:r>
-          </w:p>
-        </w:tc>
-        <w:tc>
-          <w:tcPr>
-            <w:tcW w:w="1940" w:type="dxa"/>
-            <w:tcBorders>
-              <w:top w:val="single" w:sz="4" w:space="0" w:color="000000"/>
-              <w:left w:val="single" w:sz="4" w:space="0" w:color="000000"/>
-              <w:bottom w:val="single" w:sz="4" w:space="0" w:color="000000"/>
-              <w:right w:val="single" w:sz="4" w:space="0" w:color="000000"/>
-            </w:tcBorders>
-            <w:shd w:val="clear" w:color="auto" w:fill="C5D9F1"/>
-            <w:tcMar>
-              <w:top w:w="15" w:type="dxa"/>
-              <w:left w:w="15" w:type="dxa"/>
-              <w:bottom w:w="0" w:type="dxa"/>
-              <w:right w:w="15" w:type="dxa"/>
-            </w:tcMar>
-            <w:vAlign w:val="bottom"/>
-            <w:hideMark/>
-          </w:tcPr>
-          <w:p>
-            <w:pPr>
-              <w:ind w:left="360"/>
-            </w:pPr>
-            <w:r>
-              <w:t>Feasability</w:t>
-            </w:r>
-          </w:p>
-        </w:tc>
-        <w:tc>
-          <w:tcPr>
-            <w:tcW w:w="1780" w:type="dxa"/>
-            <w:tcBorders>
-              <w:top w:val="single" w:sz="4" w:space="0" w:color="000000"/>
-              <w:left w:val="single" w:sz="4" w:space="0" w:color="000000"/>
-              <w:bottom w:val="single" w:sz="4" w:space="0" w:color="000000"/>
-              <w:right w:val="single" w:sz="4" w:space="0" w:color="000000"/>
-            </w:tcBorders>
-            <w:shd w:val="clear" w:color="auto" w:fill="DCE6F1"/>
-            <w:tcMar>
-              <w:top w:w="15" w:type="dxa"/>
-              <w:left w:w="15" w:type="dxa"/>
-              <w:bottom w:w="0" w:type="dxa"/>
-              <w:right w:w="15" w:type="dxa"/>
-            </w:tcMar>
-            <w:vAlign w:val="bottom"/>
-            <w:hideMark/>
-          </w:tcPr>
-          <w:p>
-            <w:pPr>
-              <w:ind w:left="360"/>
-            </w:pPr>
-            <w:r>
-              <w:t>Totals:</w:t>
-            </w:r>
-          </w:p>
-        </w:tc>
-      </w:tr>
-      <w:tr>
-        <w:trPr>
-          <w:trHeight w:val="398"/>
-        </w:trPr>
-        <w:tc>
-          <w:tcPr>
-            <w:tcW w:w="2980" w:type="dxa"/>
-            <w:tcBorders>
-              <w:top w:val="single" w:sz="4" w:space="0" w:color="000000"/>
-              <w:left w:val="single" w:sz="4" w:space="0" w:color="000000"/>
-              <w:bottom w:val="single" w:sz="4" w:space="0" w:color="000000"/>
-              <w:right w:val="single" w:sz="4" w:space="0" w:color="000000"/>
-            </w:tcBorders>
-            <w:shd w:val="clear" w:color="auto" w:fill="8DB4E2"/>
-            <w:tcMar>
-              <w:top w:w="15" w:type="dxa"/>
-              <w:left w:w="15" w:type="dxa"/>
-              <w:bottom w:w="0" w:type="dxa"/>
-              <w:right w:w="15" w:type="dxa"/>
-            </w:tcMar>
-            <w:vAlign w:val="bottom"/>
-            <w:hideMark/>
-          </w:tcPr>
-          <w:p>
-            <w:pPr>
-              <w:ind w:left="360"/>
-            </w:pPr>
-            <w:r>
-              <w:t>Category Weight:</w:t>
-            </w:r>
-          </w:p>
-        </w:tc>
-        <w:tc>
-          <w:tcPr>
-            <w:tcW w:w="2040" w:type="dxa"/>
-            <w:tcBorders>
-              <w:top w:val="single" w:sz="4" w:space="0" w:color="000000"/>
-              <w:left w:val="single" w:sz="4" w:space="0" w:color="000000"/>
-              <w:bottom w:val="single" w:sz="4" w:space="0" w:color="000000"/>
-              <w:right w:val="single" w:sz="4" w:space="0" w:color="000000"/>
-            </w:tcBorders>
-            <w:shd w:val="clear" w:color="auto" w:fill="8DB4E2"/>
-            <w:tcMar>
-              <w:top w:w="15" w:type="dxa"/>
-              <w:left w:w="15" w:type="dxa"/>
-              <w:bottom w:w="0" w:type="dxa"/>
-              <w:right w:w="15" w:type="dxa"/>
-            </w:tcMar>
-            <w:vAlign w:val="bottom"/>
-            <w:hideMark/>
-          </w:tcPr>
-          <w:p>
-            <w:pPr>
-              <w:ind w:left="360"/>
-            </w:pPr>
-            <w:r>
-              <w:t>10</w:t>
-            </w:r>
-          </w:p>
-        </w:tc>
-        <w:tc>
-          <w:tcPr>
-            <w:tcW w:w="2740" w:type="dxa"/>
-            <w:tcBorders>
-              <w:top w:val="single" w:sz="4" w:space="0" w:color="000000"/>
-              <w:left w:val="single" w:sz="4" w:space="0" w:color="000000"/>
-              <w:bottom w:val="single" w:sz="4" w:space="0" w:color="000000"/>
-              <w:right w:val="single" w:sz="4" w:space="0" w:color="000000"/>
-            </w:tcBorders>
-            <w:shd w:val="clear" w:color="auto" w:fill="8DB4E2"/>
-            <w:tcMar>
-              <w:top w:w="15" w:type="dxa"/>
-              <w:left w:w="15" w:type="dxa"/>
-              <w:bottom w:w="0" w:type="dxa"/>
-              <w:right w:w="15" w:type="dxa"/>
-            </w:tcMar>
-            <w:vAlign w:val="bottom"/>
-            <w:hideMark/>
-          </w:tcPr>
-          <w:p>
-            <w:pPr>
-              <w:ind w:left="360"/>
-            </w:pPr>
-            <w:r>
-              <w:t>9</w:t>
-            </w:r>
-          </w:p>
-        </w:tc>
-        <w:tc>
-          <w:tcPr>
-            <w:tcW w:w="1940" w:type="dxa"/>
-            <w:tcBorders>
-              <w:top w:val="single" w:sz="4" w:space="0" w:color="000000"/>
-              <w:left w:val="single" w:sz="4" w:space="0" w:color="000000"/>
-              <w:bottom w:val="single" w:sz="4" w:space="0" w:color="000000"/>
-              <w:right w:val="single" w:sz="4" w:space="0" w:color="000000"/>
-            </w:tcBorders>
-            <w:shd w:val="clear" w:color="auto" w:fill="8DB4E2"/>
-            <w:tcMar>
-              <w:top w:w="15" w:type="dxa"/>
-              <w:left w:w="15" w:type="dxa"/>
-              <w:bottom w:w="0" w:type="dxa"/>
-              <w:right w:w="15" w:type="dxa"/>
-            </w:tcMar>
-            <w:vAlign w:val="bottom"/>
-            <w:hideMark/>
-          </w:tcPr>
-          <w:p>
-            <w:pPr>
-              <w:ind w:left="360"/>
-            </w:pPr>
-            <w:r>
-              <w:t>9</w:t>
-            </w:r>
-          </w:p>
-        </w:tc>
-        <w:tc>
-          <w:tcPr>
-            <w:tcW w:w="1780" w:type="dxa"/>
-            <w:tcBorders>
-              <w:top w:val="single" w:sz="4" w:space="0" w:color="000000"/>
-              <w:left w:val="single" w:sz="4" w:space="0" w:color="000000"/>
-              <w:bottom w:val="single" w:sz="4" w:space="0" w:color="000000"/>
-              <w:right w:val="single" w:sz="4" w:space="0" w:color="000000"/>
-            </w:tcBorders>
-            <w:shd w:val="clear" w:color="auto" w:fill="DCE6F1"/>
-            <w:tcMar>
-              <w:top w:w="15" w:type="dxa"/>
-              <w:left w:w="15" w:type="dxa"/>
-              <w:bottom w:w="0" w:type="dxa"/>
-              <w:right w:w="15" w:type="dxa"/>
-            </w:tcMar>
-            <w:vAlign w:val="bottom"/>
-            <w:hideMark/>
-          </w:tcPr>
-          <w:p>
-            <w:pPr>
-              <w:ind w:left="360"/>
-            </w:pPr>
-          </w:p>
-        </w:tc>
-      </w:tr>
-      <w:tr>
-        <w:trPr>
-          <w:trHeight w:val="495"/>
-        </w:trPr>
-        <w:tc>
-          <w:tcPr>
-            <w:tcW w:w="2980" w:type="dxa"/>
-            <w:tcBorders>
-              <w:top w:val="single" w:sz="4" w:space="0" w:color="000000"/>
-              <w:left w:val="single" w:sz="4" w:space="0" w:color="000000"/>
-              <w:bottom w:val="single" w:sz="4" w:space="0" w:color="000000"/>
-              <w:right w:val="single" w:sz="4" w:space="0" w:color="000000"/>
-            </w:tcBorders>
-            <w:shd w:val="clear" w:color="auto" w:fill="DCE6F1"/>
-            <w:tcMar>
-              <w:top w:w="15" w:type="dxa"/>
-              <w:left w:w="15" w:type="dxa"/>
-              <w:bottom w:w="0" w:type="dxa"/>
-              <w:right w:w="15" w:type="dxa"/>
-            </w:tcMar>
-            <w:vAlign w:val="bottom"/>
-            <w:hideMark/>
-          </w:tcPr>
-          <w:p>
-            <w:pPr>
-              <w:ind w:left="360"/>
-            </w:pPr>
-            <w:r>
-              <w:t>Item:</w:t>
-            </w:r>
-          </w:p>
-        </w:tc>
-        <w:tc>
-          <w:tcPr>
-            <w:tcW w:w="2040" w:type="dxa"/>
-            <w:tcBorders>
-              <w:top w:val="single" w:sz="4" w:space="0" w:color="000000"/>
-              <w:left w:val="single" w:sz="4" w:space="0" w:color="000000"/>
-              <w:bottom w:val="single" w:sz="4" w:space="0" w:color="000000"/>
-              <w:right w:val="single" w:sz="4" w:space="0" w:color="000000"/>
-            </w:tcBorders>
-            <w:shd w:val="clear" w:color="auto" w:fill="auto"/>
-            <w:tcMar>
-              <w:top w:w="15" w:type="dxa"/>
-              <w:left w:w="15" w:type="dxa"/>
-              <w:bottom w:w="0" w:type="dxa"/>
-              <w:right w:w="15" w:type="dxa"/>
-            </w:tcMar>
-            <w:vAlign w:val="bottom"/>
-            <w:hideMark/>
-          </w:tcPr>
-          <w:p>
-            <w:pPr>
-              <w:ind w:left="360"/>
-            </w:pPr>
-          </w:p>
-        </w:tc>
-        <w:tc>
-          <w:tcPr>
-            <w:tcW w:w="2740" w:type="dxa"/>
-            <w:tcBorders>
-              <w:top w:val="single" w:sz="4" w:space="0" w:color="000000"/>
-              <w:left w:val="single" w:sz="4" w:space="0" w:color="000000"/>
-              <w:bottom w:val="single" w:sz="4" w:space="0" w:color="000000"/>
-              <w:right w:val="single" w:sz="4" w:space="0" w:color="000000"/>
-            </w:tcBorders>
-            <w:shd w:val="clear" w:color="auto" w:fill="auto"/>
-            <w:tcMar>
-              <w:top w:w="15" w:type="dxa"/>
-              <w:left w:w="15" w:type="dxa"/>
-              <w:bottom w:w="0" w:type="dxa"/>
-              <w:right w:w="15" w:type="dxa"/>
-            </w:tcMar>
-            <w:vAlign w:val="bottom"/>
-            <w:hideMark/>
-          </w:tcPr>
-          <w:p>
-            <w:pPr>
-              <w:ind w:left="360"/>
-            </w:pPr>
-          </w:p>
-        </w:tc>
-        <w:tc>
-          <w:tcPr>
-            <w:tcW w:w="1940" w:type="dxa"/>
-            <w:tcBorders>
-              <w:top w:val="single" w:sz="4" w:space="0" w:color="000000"/>
-              <w:left w:val="single" w:sz="4" w:space="0" w:color="000000"/>
-              <w:bottom w:val="single" w:sz="4" w:space="0" w:color="000000"/>
-              <w:right w:val="single" w:sz="4" w:space="0" w:color="000000"/>
-            </w:tcBorders>
-            <w:shd w:val="clear" w:color="auto" w:fill="auto"/>
-            <w:tcMar>
-              <w:top w:w="15" w:type="dxa"/>
-              <w:left w:w="15" w:type="dxa"/>
-              <w:bottom w:w="0" w:type="dxa"/>
-              <w:right w:w="15" w:type="dxa"/>
-            </w:tcMar>
-            <w:vAlign w:val="bottom"/>
-            <w:hideMark/>
-          </w:tcPr>
-          <w:p>
-            <w:pPr>
-              <w:ind w:left="360"/>
-            </w:pPr>
-          </w:p>
-        </w:tc>
-        <w:tc>
-          <w:tcPr>
-            <w:tcW w:w="1780" w:type="dxa"/>
-            <w:tcBorders>
-              <w:top w:val="single" w:sz="4" w:space="0" w:color="000000"/>
-              <w:left w:val="single" w:sz="4" w:space="0" w:color="000000"/>
-              <w:bottom w:val="single" w:sz="4" w:space="0" w:color="000000"/>
-              <w:right w:val="single" w:sz="4" w:space="0" w:color="000000"/>
-            </w:tcBorders>
-            <w:shd w:val="clear" w:color="auto" w:fill="DCE6F1"/>
-            <w:tcMar>
-              <w:top w:w="15" w:type="dxa"/>
-              <w:left w:w="15" w:type="dxa"/>
-              <w:bottom w:w="0" w:type="dxa"/>
-              <w:right w:w="15" w:type="dxa"/>
-            </w:tcMar>
-            <w:vAlign w:val="bottom"/>
-            <w:hideMark/>
-          </w:tcPr>
-          <w:p>
-            <w:pPr>
-              <w:ind w:left="360"/>
-            </w:pPr>
-          </w:p>
-        </w:tc>
-      </w:tr>
-      <w:tr>
-        <w:trPr>
-          <w:trHeight w:val="495"/>
-        </w:trPr>
-        <w:tc>
-          <w:tcPr>
-            <w:tcW w:w="2980" w:type="dxa"/>
-            <w:tcBorders>
-              <w:top w:val="single" w:sz="4" w:space="0" w:color="000000"/>
-              <w:left w:val="single" w:sz="4" w:space="0" w:color="000000"/>
-              <w:bottom w:val="single" w:sz="4" w:space="0" w:color="000000"/>
-              <w:right w:val="single" w:sz="4" w:space="0" w:color="000000"/>
-            </w:tcBorders>
-            <w:shd w:val="clear" w:color="auto" w:fill="DCE6F1"/>
-            <w:tcMar>
-              <w:top w:w="15" w:type="dxa"/>
-              <w:left w:w="15" w:type="dxa"/>
-              <w:bottom w:w="0" w:type="dxa"/>
-              <w:right w:w="15" w:type="dxa"/>
-            </w:tcMar>
-            <w:vAlign w:val="bottom"/>
-            <w:hideMark/>
-          </w:tcPr>
-          <w:p>
-            <w:pPr>
-              <w:ind w:left="360"/>
-            </w:pPr>
-            <w:r>
-              <w:t>Pad for 1</w:t>
-            </w:r>
-          </w:p>
-        </w:tc>
-        <w:tc>
-          <w:tcPr>
-            <w:tcW w:w="2040" w:type="dxa"/>
-            <w:tcBorders>
-              <w:top w:val="single" w:sz="4" w:space="0" w:color="000000"/>
-              <w:left w:val="single" w:sz="4" w:space="0" w:color="000000"/>
-              <w:bottom w:val="single" w:sz="4" w:space="0" w:color="000000"/>
-              <w:right w:val="single" w:sz="4" w:space="0" w:color="000000"/>
-            </w:tcBorders>
-            <w:shd w:val="clear" w:color="auto" w:fill="auto"/>
-            <w:tcMar>
-              <w:top w:w="15" w:type="dxa"/>
-              <w:left w:w="15" w:type="dxa"/>
-              <w:bottom w:w="0" w:type="dxa"/>
-              <w:right w:w="15" w:type="dxa"/>
-            </w:tcMar>
-            <w:vAlign w:val="bottom"/>
-            <w:hideMark/>
-          </w:tcPr>
-          <w:p>
-            <w:pPr>
-              <w:ind w:left="360"/>
-            </w:pPr>
-            <w:r>
-              <w:t>9</w:t>
-            </w:r>
-          </w:p>
-        </w:tc>
-        <w:tc>
-          <w:tcPr>
-            <w:tcW w:w="2740" w:type="dxa"/>
-            <w:tcBorders>
-              <w:top w:val="single" w:sz="4" w:space="0" w:color="000000"/>
-              <w:left w:val="single" w:sz="4" w:space="0" w:color="000000"/>
-              <w:bottom w:val="single" w:sz="4" w:space="0" w:color="000000"/>
-              <w:right w:val="single" w:sz="4" w:space="0" w:color="000000"/>
-            </w:tcBorders>
-            <w:shd w:val="clear" w:color="auto" w:fill="auto"/>
-            <w:tcMar>
-              <w:top w:w="15" w:type="dxa"/>
-              <w:left w:w="15" w:type="dxa"/>
-              <w:bottom w:w="0" w:type="dxa"/>
-              <w:right w:w="15" w:type="dxa"/>
-            </w:tcMar>
-            <w:vAlign w:val="bottom"/>
-            <w:hideMark/>
-          </w:tcPr>
-          <w:p>
-            <w:pPr>
-              <w:ind w:left="360"/>
-            </w:pPr>
-            <w:r>
-              <w:t>5</w:t>
-            </w:r>
-          </w:p>
-        </w:tc>
-        <w:tc>
-          <w:tcPr>
-            <w:tcW w:w="1940" w:type="dxa"/>
-            <w:tcBorders>
-              <w:top w:val="single" w:sz="4" w:space="0" w:color="000000"/>
-              <w:left w:val="single" w:sz="4" w:space="0" w:color="000000"/>
-              <w:bottom w:val="single" w:sz="4" w:space="0" w:color="000000"/>
-              <w:right w:val="single" w:sz="4" w:space="0" w:color="000000"/>
-            </w:tcBorders>
-            <w:shd w:val="clear" w:color="auto" w:fill="auto"/>
-            <w:tcMar>
-              <w:top w:w="15" w:type="dxa"/>
-              <w:left w:w="15" w:type="dxa"/>
-              <w:bottom w:w="0" w:type="dxa"/>
-              <w:right w:w="15" w:type="dxa"/>
-            </w:tcMar>
-            <w:vAlign w:val="bottom"/>
-            <w:hideMark/>
-          </w:tcPr>
-          <w:p>
-            <w:pPr>
-              <w:ind w:left="360"/>
-            </w:pPr>
-            <w:r>
-              <w:t>7</w:t>
-            </w:r>
-          </w:p>
-        </w:tc>
-        <w:tc>
-          <w:tcPr>
-            <w:tcW w:w="1780" w:type="dxa"/>
-            <w:tcBorders>
-              <w:top w:val="single" w:sz="4" w:space="0" w:color="000000"/>
-              <w:left w:val="single" w:sz="4" w:space="0" w:color="000000"/>
-              <w:bottom w:val="single" w:sz="4" w:space="0" w:color="000000"/>
-              <w:right w:val="single" w:sz="4" w:space="0" w:color="000000"/>
-            </w:tcBorders>
-            <w:shd w:val="clear" w:color="auto" w:fill="DCE6F1"/>
-            <w:tcMar>
-              <w:top w:w="15" w:type="dxa"/>
-              <w:left w:w="15" w:type="dxa"/>
-              <w:bottom w:w="0" w:type="dxa"/>
-              <w:right w:w="15" w:type="dxa"/>
-            </w:tcMar>
-            <w:vAlign w:val="bottom"/>
-            <w:hideMark/>
-          </w:tcPr>
-          <w:p>
-            <w:pPr>
-              <w:ind w:left="360"/>
-            </w:pPr>
-            <w:r>
-              <w:t>198</w:t>
-            </w:r>
-          </w:p>
-        </w:tc>
-      </w:tr>
-      <w:tr>
-        <w:trPr>
-          <w:trHeight w:val="495"/>
-        </w:trPr>
-        <w:tc>
-          <w:tcPr>
-            <w:tcW w:w="2980" w:type="dxa"/>
-            <w:tcBorders>
-              <w:top w:val="single" w:sz="4" w:space="0" w:color="000000"/>
-              <w:left w:val="single" w:sz="4" w:space="0" w:color="000000"/>
-              <w:bottom w:val="single" w:sz="4" w:space="0" w:color="000000"/>
-              <w:right w:val="single" w:sz="4" w:space="0" w:color="000000"/>
-            </w:tcBorders>
-            <w:shd w:val="clear" w:color="auto" w:fill="DCE6F1"/>
-            <w:tcMar>
-              <w:top w:w="15" w:type="dxa"/>
-              <w:left w:w="15" w:type="dxa"/>
-              <w:bottom w:w="0" w:type="dxa"/>
-              <w:right w:w="15" w:type="dxa"/>
-            </w:tcMar>
-            <w:vAlign w:val="bottom"/>
-            <w:hideMark/>
-          </w:tcPr>
-          <w:p>
-            <w:pPr>
-              <w:ind w:left="360"/>
-            </w:pPr>
-            <w:r>
-              <w:t>Pad for 1,2,&amp;3</w:t>
-            </w:r>
-          </w:p>
-        </w:tc>
-        <w:tc>
-          <w:tcPr>
-            <w:tcW w:w="2040" w:type="dxa"/>
-            <w:tcBorders>
-              <w:top w:val="single" w:sz="4" w:space="0" w:color="000000"/>
-              <w:left w:val="single" w:sz="4" w:space="0" w:color="000000"/>
-              <w:bottom w:val="single" w:sz="4" w:space="0" w:color="000000"/>
-              <w:right w:val="single" w:sz="4" w:space="0" w:color="000000"/>
-            </w:tcBorders>
-            <w:shd w:val="clear" w:color="auto" w:fill="auto"/>
-            <w:tcMar>
-              <w:top w:w="15" w:type="dxa"/>
-              <w:left w:w="15" w:type="dxa"/>
-              <w:bottom w:w="0" w:type="dxa"/>
-              <w:right w:w="15" w:type="dxa"/>
-            </w:tcMar>
-            <w:vAlign w:val="bottom"/>
-            <w:hideMark/>
-          </w:tcPr>
-          <w:p>
-            <w:pPr>
-              <w:ind w:left="360"/>
-            </w:pPr>
-            <w:r>
-              <w:t>6</w:t>
-            </w:r>
-          </w:p>
-        </w:tc>
-        <w:tc>
-          <w:tcPr>
-            <w:tcW w:w="2740" w:type="dxa"/>
-            <w:tcBorders>
-              <w:top w:val="single" w:sz="4" w:space="0" w:color="000000"/>
-              <w:left w:val="single" w:sz="4" w:space="0" w:color="000000"/>
-              <w:bottom w:val="single" w:sz="4" w:space="0" w:color="000000"/>
-              <w:right w:val="single" w:sz="4" w:space="0" w:color="000000"/>
-            </w:tcBorders>
-            <w:shd w:val="clear" w:color="auto" w:fill="auto"/>
-            <w:tcMar>
-              <w:top w:w="15" w:type="dxa"/>
-              <w:left w:w="15" w:type="dxa"/>
-              <w:bottom w:w="0" w:type="dxa"/>
-              <w:right w:w="15" w:type="dxa"/>
-            </w:tcMar>
-            <w:vAlign w:val="bottom"/>
-            <w:hideMark/>
-          </w:tcPr>
-          <w:p>
-            <w:pPr>
-              <w:ind w:left="360"/>
-            </w:pPr>
-            <w:r>
-              <w:t>8</w:t>
-            </w:r>
-          </w:p>
-        </w:tc>
-        <w:tc>
-          <w:tcPr>
-            <w:tcW w:w="1940" w:type="dxa"/>
-            <w:tcBorders>
-              <w:top w:val="single" w:sz="4" w:space="0" w:color="000000"/>
-              <w:left w:val="single" w:sz="4" w:space="0" w:color="000000"/>
-              <w:bottom w:val="single" w:sz="4" w:space="0" w:color="000000"/>
-              <w:right w:val="single" w:sz="4" w:space="0" w:color="000000"/>
-            </w:tcBorders>
-            <w:shd w:val="clear" w:color="auto" w:fill="auto"/>
-            <w:tcMar>
-              <w:top w:w="15" w:type="dxa"/>
-              <w:left w:w="15" w:type="dxa"/>
-              <w:bottom w:w="0" w:type="dxa"/>
-              <w:right w:w="15" w:type="dxa"/>
-            </w:tcMar>
-            <w:vAlign w:val="bottom"/>
-            <w:hideMark/>
-          </w:tcPr>
-          <w:p>
-            <w:pPr>
-              <w:ind w:left="360"/>
-            </w:pPr>
-            <w:r>
-              <w:t>5</w:t>
-            </w:r>
-          </w:p>
-        </w:tc>
-        <w:tc>
-          <w:tcPr>
-            <w:tcW w:w="1780" w:type="dxa"/>
-            <w:tcBorders>
-              <w:top w:val="single" w:sz="4" w:space="0" w:color="000000"/>
-              <w:left w:val="single" w:sz="4" w:space="0" w:color="000000"/>
-              <w:bottom w:val="single" w:sz="4" w:space="0" w:color="000000"/>
-              <w:right w:val="single" w:sz="4" w:space="0" w:color="000000"/>
-            </w:tcBorders>
-            <w:shd w:val="clear" w:color="auto" w:fill="DCE6F1"/>
-            <w:tcMar>
-              <w:top w:w="15" w:type="dxa"/>
-              <w:left w:w="15" w:type="dxa"/>
-              <w:bottom w:w="0" w:type="dxa"/>
-              <w:right w:w="15" w:type="dxa"/>
-            </w:tcMar>
-            <w:vAlign w:val="bottom"/>
-            <w:hideMark/>
-          </w:tcPr>
-          <w:p>
-            <w:pPr>
-              <w:ind w:left="360"/>
-            </w:pPr>
-            <w:r>
-              <w:t>177</w:t>
-            </w:r>
-          </w:p>
-        </w:tc>
-      </w:tr>
-      <w:tr>
-        <w:trPr>
-          <w:trHeight w:val="495"/>
-        </w:trPr>
-        <w:tc>
-          <w:tcPr>
-            <w:tcW w:w="2980" w:type="dxa"/>
-            <w:tcBorders>
-              <w:top w:val="single" w:sz="4" w:space="0" w:color="000000"/>
-              <w:left w:val="single" w:sz="4" w:space="0" w:color="000000"/>
-              <w:bottom w:val="single" w:sz="4" w:space="0" w:color="000000"/>
-              <w:right w:val="single" w:sz="4" w:space="0" w:color="000000"/>
-            </w:tcBorders>
-            <w:shd w:val="clear" w:color="auto" w:fill="92D050"/>
-            <w:tcMar>
-              <w:top w:w="15" w:type="dxa"/>
-              <w:left w:w="15" w:type="dxa"/>
-              <w:bottom w:w="0" w:type="dxa"/>
-              <w:right w:w="15" w:type="dxa"/>
-            </w:tcMar>
-            <w:vAlign w:val="bottom"/>
-            <w:hideMark/>
-          </w:tcPr>
-          <w:p>
-            <w:pPr>
-              <w:ind w:left="360"/>
-            </w:pPr>
-            <w:r>
-              <w:t>Pads on 1 &amp; 3</w:t>
-            </w:r>
-          </w:p>
-        </w:tc>
-        <w:tc>
-          <w:tcPr>
-            <w:tcW w:w="2040" w:type="dxa"/>
-            <w:tcBorders>
-              <w:top w:val="single" w:sz="4" w:space="0" w:color="000000"/>
-              <w:left w:val="single" w:sz="4" w:space="0" w:color="000000"/>
-              <w:bottom w:val="single" w:sz="4" w:space="0" w:color="000000"/>
-              <w:right w:val="single" w:sz="4" w:space="0" w:color="000000"/>
-            </w:tcBorders>
-            <w:shd w:val="clear" w:color="auto" w:fill="92D050"/>
-            <w:tcMar>
-              <w:top w:w="15" w:type="dxa"/>
-              <w:left w:w="15" w:type="dxa"/>
-              <w:bottom w:w="0" w:type="dxa"/>
-              <w:right w:w="15" w:type="dxa"/>
-            </w:tcMar>
-            <w:vAlign w:val="bottom"/>
-            <w:hideMark/>
-          </w:tcPr>
-          <w:p>
-            <w:pPr>
-              <w:ind w:left="360"/>
-            </w:pPr>
-            <w:r>
-              <w:t>8</w:t>
-            </w:r>
-          </w:p>
-        </w:tc>
-        <w:tc>
-          <w:tcPr>
-            <w:tcW w:w="2740" w:type="dxa"/>
-            <w:tcBorders>
-              <w:top w:val="single" w:sz="4" w:space="0" w:color="000000"/>
-              <w:left w:val="single" w:sz="4" w:space="0" w:color="000000"/>
-              <w:bottom w:val="single" w:sz="4" w:space="0" w:color="000000"/>
-              <w:right w:val="single" w:sz="4" w:space="0" w:color="000000"/>
-            </w:tcBorders>
-            <w:shd w:val="clear" w:color="auto" w:fill="92D050"/>
-            <w:tcMar>
-              <w:top w:w="15" w:type="dxa"/>
-              <w:left w:w="15" w:type="dxa"/>
-              <w:bottom w:w="0" w:type="dxa"/>
-              <w:right w:w="15" w:type="dxa"/>
-            </w:tcMar>
-            <w:vAlign w:val="bottom"/>
-            <w:hideMark/>
-          </w:tcPr>
-          <w:p>
-            <w:pPr>
-              <w:ind w:left="360"/>
-            </w:pPr>
-            <w:r>
-              <w:t>7</w:t>
-            </w:r>
-          </w:p>
-        </w:tc>
-        <w:tc>
-          <w:tcPr>
-            <w:tcW w:w="1940" w:type="dxa"/>
-            <w:tcBorders>
-              <w:top w:val="single" w:sz="4" w:space="0" w:color="000000"/>
-              <w:left w:val="single" w:sz="4" w:space="0" w:color="000000"/>
-              <w:bottom w:val="single" w:sz="4" w:space="0" w:color="000000"/>
-              <w:right w:val="single" w:sz="4" w:space="0" w:color="000000"/>
-            </w:tcBorders>
-            <w:shd w:val="clear" w:color="auto" w:fill="92D050"/>
-            <w:tcMar>
-              <w:top w:w="15" w:type="dxa"/>
-              <w:left w:w="15" w:type="dxa"/>
-              <w:bottom w:w="0" w:type="dxa"/>
-              <w:right w:w="15" w:type="dxa"/>
-            </w:tcMar>
-            <w:vAlign w:val="bottom"/>
-            <w:hideMark/>
-          </w:tcPr>
-          <w:p>
-            <w:pPr>
-              <w:ind w:left="360"/>
-            </w:pPr>
-            <w:r>
-              <w:t>7</w:t>
-            </w:r>
-          </w:p>
-        </w:tc>
-        <w:tc>
-          <w:tcPr>
-            <w:tcW w:w="1780" w:type="dxa"/>
-            <w:tcBorders>
-              <w:top w:val="single" w:sz="4" w:space="0" w:color="000000"/>
-              <w:left w:val="single" w:sz="4" w:space="0" w:color="000000"/>
-              <w:bottom w:val="single" w:sz="4" w:space="0" w:color="000000"/>
-              <w:right w:val="single" w:sz="4" w:space="0" w:color="000000"/>
-            </w:tcBorders>
-            <w:shd w:val="clear" w:color="auto" w:fill="92D050"/>
-            <w:tcMar>
-              <w:top w:w="15" w:type="dxa"/>
-              <w:left w:w="15" w:type="dxa"/>
-              <w:bottom w:w="0" w:type="dxa"/>
-              <w:right w:w="15" w:type="dxa"/>
-            </w:tcMar>
-            <w:vAlign w:val="bottom"/>
-            <w:hideMark/>
-          </w:tcPr>
-          <w:p>
-            <w:pPr>
-              <w:ind w:left="360"/>
-            </w:pPr>
-            <w:r>
-              <w:t>206</w:t>
-            </w:r>
-          </w:p>
-        </w:tc>
-      </w:tr>
-    </w:tbl>
-    <w:p/>
     <w:p>
       <w:pPr>
         <w:ind w:left="360"/>
       </w:pPr>
       <w:r>
-        <w:lastRenderedPageBreak/>
+        <w:t xml:space="preserve">The next </w:t>
+      </w:r>
+      <w:r>
+        <w:t>component to consider is the h</w:t>
+      </w:r>
+      <w:r>
+        <w:t xml:space="preserve">ousing </w:t>
+      </w:r>
+      <w:r>
+        <w:t>m</w:t>
+      </w:r>
+      <w:r>
+        <w:t>aterial</w:t>
+      </w:r>
+      <w:r>
+        <w:t>.  Materials to consider are b</w:t>
+      </w:r>
+      <w:r>
+        <w:t>alloons</w:t>
+      </w:r>
+      <w:r>
+        <w:t xml:space="preserve"> and s</w:t>
+      </w:r>
+      <w:r>
+        <w:t>ilicone</w:t>
+      </w:r>
+      <w:r>
+        <w:t xml:space="preserve">.  </w:t>
+      </w:r>
+      <w:r>
+        <w:t>Balloons are inexpensive, but are not durable or easy to cut into irregular shapes.  Silicone is more expensive, but more durable and can be cast into any shape desired.</w:t>
+      </w:r>
+    </w:p>
+    <w:p>
+      <w:pPr>
+        <w:ind w:left="360"/>
+      </w:pPr>
+    </w:p>
+    <w:p>
+      <w:pPr>
+        <w:ind w:left="360"/>
+      </w:pPr>
+      <w:r>
+        <w:t xml:space="preserve">The </w:t>
+      </w:r>
+      <w:r>
+        <w:t xml:space="preserve">final component to consider is the layout of the pads.  </w:t>
+      </w:r>
+      <w:r>
+        <w:t xml:space="preserve">The pads could either be interconnected or all attached to the vacuum.  </w:t>
+      </w:r>
+      <w:r>
+        <w:t xml:space="preserve">Additionally the number of pads is a design to consider.  </w:t>
+      </w:r>
+      <w:r>
+        <w:t xml:space="preserve">Pads could either be on only the </w:t>
+      </w:r>
+      <w:r>
+        <w:t>fingertip</w:t>
+      </w:r>
+      <w:r>
+        <w:t xml:space="preserve">, the tip and the base, or the tip, base, and midsection of the fingers.  </w:t>
+      </w:r>
+      <w:r>
+        <w:t>Increasing the number of pads per</w:t>
+      </w:r>
+      <w:r>
+        <w:t xml:space="preserve"> </w:t>
+      </w:r>
+      <w:r>
+        <w:t>fingers increases</w:t>
+      </w:r>
+      <w:r>
+        <w:t xml:space="preserve"> the ability to grasp, but also increases the complexity of the hand.</w:t>
+      </w:r>
+      <w:r>
+        <w:t xml:space="preserve">  </w:t>
+      </w:r>
+    </w:p>
+    <w:p>
+      <w:pPr>
+        <w:ind w:left="360"/>
+      </w:pPr>
+    </w:p>
+    <w:p>
+      <w:pPr>
+        <w:ind w:left="360"/>
+      </w:pPr>
+      <w:r>
+        <w:rPr>
+          <w:noProof/>
+        </w:rPr>
         <w:drawing>
-          <wp:inline distT="0" distB="0" distL="0" distR="0">
-            <wp:extent cx="3124200" cy="3571084"/>
+          <wp:anchor distT="0" distB="0" distL="114300" distR="114300" simplePos="0" relativeHeight="251658240" behindDoc="1" locked="0" layoutInCell="1" allowOverlap="1">
+            <wp:simplePos x="0" y="0"/>
+            <wp:positionH relativeFrom="column">
+              <wp:posOffset>1769745</wp:posOffset>
+            </wp:positionH>
+            <wp:positionV relativeFrom="paragraph">
+              <wp:posOffset>833120</wp:posOffset>
+            </wp:positionV>
+            <wp:extent cx="3569335" cy="3769360"/>
             <wp:effectExtent l="19050" t="0" r="0" b="0"/>
-            <wp:docPr id="1" name="Picture 1" descr="C:\Users\Class2013\Pictures\Senior D Project\Gran Jamming Many Pads ideas.bmp"/>
-            <wp:cNvGraphicFramePr/>
-            <a:graphic xmlns:a="http://schemas.openxmlformats.org/drawingml/2006/main">
-              <a:graphicData uri="http://schemas.openxmlformats.org/drawingml/2006/picture">
-                <pic:pic xmlns:pic="http://schemas.openxmlformats.org/drawingml/2006/picture">
-                  <pic:nvPicPr>
-                    <pic:cNvPr id="1028" name="Picture 4" descr="C:\Users\Class2013\Pictures\Senior D Project\Gran Jamming Many Pads ideas.bmp"/>
-                    <pic:cNvPicPr>
-                      <a:picLocks noChangeAspect="1" noChangeArrowheads="1"/>
-                    </pic:cNvPicPr>
-                  </pic:nvPicPr>
-                  <pic:blipFill>
-                    <a:blip r:embed="rId5" cstate="print"/>
-                    <a:srcRect l="31128" t="8299" r="8690"/>
-                    <a:stretch>
-                      <a:fillRect/>
-                    </a:stretch>
-                  </pic:blipFill>
-                  <pic:spPr bwMode="auto">
-                    <a:xfrm>
-                      <a:off x="0" y="0"/>
-                      <a:ext cx="3124200" cy="3571084"/>
-                    </a:xfrm>
-                    <a:prstGeom prst="rect">
-                      <a:avLst/>
-                    </a:prstGeom>
-                    <a:noFill/>
-                  </pic:spPr>
-                </pic:pic>
-              </a:graphicData>
-            </a:graphic>
-          </wp:inline>
-        </w:drawing>
-      </w:r>
-      <w:r>
-        <w:drawing>
-          <wp:inline distT="0" distB="0" distL="0" distR="0">
-            <wp:extent cx="3581400" cy="3769589"/>
-            <wp:effectExtent l="19050" t="0" r="0" b="0"/>
-            <wp:docPr id="2" name="Picture 2" descr="C:\Users\Class2013\Pictures\Senior D Project\Gran Jamming Fewer Pads ideas.bmp"/>
+            <wp:wrapTight wrapText="bothSides">
+              <wp:wrapPolygon edited="0">
+                <wp:start x="-115" y="0"/>
+                <wp:lineTo x="-115" y="21505"/>
+                <wp:lineTo x="21558" y="21505"/>
+                <wp:lineTo x="21558" y="0"/>
+                <wp:lineTo x="-115" y="0"/>
+              </wp:wrapPolygon>
+            </wp:wrapTight>
+            <wp:docPr id="3" name="Picture 2" descr="C:\Users\Class2013\Pictures\Senior D Project\Gran Jamming Fewer Pads ideas.bmp"/>
             <wp:cNvGraphicFramePr/>
             <a:graphic xmlns:a="http://schemas.openxmlformats.org/drawingml/2006/main">
               <a:graphicData uri="http://schemas.openxmlformats.org/drawingml/2006/picture">
@@ -2726,7 +1153,7 @@
                     </pic:cNvPicPr>
                   </pic:nvPicPr>
                   <pic:blipFill>
-                    <a:blip r:embed="rId6" cstate="print"/>
+                    <a:blip r:embed="rId5" cstate="print"/>
                     <a:srcRect l="28729"/>
                     <a:stretch>
                       <a:fillRect/>
@@ -2735,7 +1162,7 @@
                   <pic:spPr bwMode="auto">
                     <a:xfrm>
                       <a:off x="0" y="0"/>
-                      <a:ext cx="3581400" cy="3769589"/>
+                      <a:ext cx="3569335" cy="3769360"/>
                     </a:xfrm>
                     <a:prstGeom prst="rect">
                       <a:avLst/>
@@ -2745,9 +1172,82 @@
                 </pic:pic>
               </a:graphicData>
             </a:graphic>
-          </wp:inline>
+          </wp:anchor>
         </w:drawing>
       </w:r>
+      <w:r>
+        <w:t xml:space="preserve">The group decided to do some preliminary testing in order to design a layout for the pads.  This was done by covering household objects with chalk, using the object with a hand, and observing where the chalk stuck to the hand.  </w:t>
+      </w:r>
+      <w:r>
+        <w:t>At the time of presentation, the group was planning on using a configuration similar to that of FIGURE, where blue areas are pads of the device, and yellow areas are connection medium.</w:t>
+      </w:r>
+    </w:p>
+    <w:p>
+      <w:pPr>
+        <w:ind w:left="1080"/>
+      </w:pPr>
+    </w:p>
+    <w:p>
+      <w:pPr>
+        <w:ind w:left="1080"/>
+      </w:pPr>
+    </w:p>
+    <w:p>
+      <w:pPr>
+        <w:ind w:left="1080"/>
+      </w:pPr>
+    </w:p>
+    <w:p/>
+    <w:p>
+      <w:pPr>
+        <w:rPr>
+          <w:b/>
+        </w:rPr>
+      </w:pPr>
+    </w:p>
+    <w:p>
+      <w:pPr>
+        <w:rPr>
+          <w:b/>
+        </w:rPr>
+      </w:pPr>
+    </w:p>
+    <w:p>
+      <w:pPr>
+        <w:rPr>
+          <w:b/>
+        </w:rPr>
+      </w:pPr>
+    </w:p>
+    <w:p>
+      <w:pPr>
+        <w:rPr>
+          <w:b/>
+        </w:rPr>
+      </w:pPr>
+    </w:p>
+    <w:p>
+      <w:r>
+        <w:lastRenderedPageBreak/>
+        <w:t>It was suggested to t</w:t>
+      </w:r>
+      <w:r>
+        <w:t xml:space="preserve">he </w:t>
+      </w:r>
+      <w:r>
+        <w:t>group to lessen the amount of pads in order to</w:t>
+      </w:r>
+      <w:r>
+        <w:t xml:space="preserve"> simplify control of the pads.  The group will be looking into lowering the number of pads.  Areas to investigate are the number of points of contact needed to hold an object and how much force is needed to hold an object in a hand.</w:t>
+      </w:r>
+    </w:p>
+    <w:p/>
+    <w:p/>
+    <w:p/>
+    <w:p>
+      <w:pPr>
+        <w:ind w:left="360"/>
+      </w:pPr>
     </w:p>
     <w:sectPr>
       <w:pgSz w:w="12240" w:h="15840"/>
@@ -3759,6 +2259,7 @@
   <w:style w:type="character" w:default="1" w:styleId="DefaultParagraphFont">
     <w:name w:val="Default Paragraph Font"/>
     <w:uiPriority w:val="1"/>
+    <w:semiHidden/>
     <w:unhideWhenUsed/>
   </w:style>
   <w:style w:type="table" w:default="1" w:styleId="TableNormal">

</xml_diff>